<commit_message>
Fixed due to change request
</commit_message>
<xml_diff>
--- a/UML/Sprint_0/Anwendungsfallbeschreibungen/Anwendungsfallbeschreibung_Highscore-abfragen.docx
+++ b/UML/Sprint_0/Anwendungsfallbeschreibungen/Anwendungsfallbeschreibung_Highscore-abfragen.docx
@@ -659,7 +659,17 @@
                 <w:sz w:val="22"/>
                 <w:shd w:fill="auto" w:val="clear"/>
               </w:rPr>
-              <w:t>Die der Highscore wurde ausgegeben</w:t>
+              <w:t>Der</w:t>
+            </w:r>
+            <w:r>
+              <w:rPr>
+                <w:rFonts w:eastAsia="Calibri" w:cs="Calibri"/>
+                <w:color w:val="auto"/>
+                <w:spacing w:val="0"/>
+                <w:sz w:val="22"/>
+                <w:shd w:fill="auto" w:val="clear"/>
+              </w:rPr>
+              <w:t xml:space="preserve"> Highscore wurde ausgegeben</w:t>
             </w:r>
           </w:p>
         </w:tc>
@@ -1343,6 +1353,7 @@
       <w:rPr>
         <w:rFonts w:ascii="Calibri" w:hAnsi="Calibri" w:eastAsia="Droid Sans Fallback" w:cs="Noto Sans Devanagari"/>
         <w:kern w:val="2"/>
+        <w:sz w:val="20"/>
         <w:szCs w:val="24"/>
         <w:lang w:val="en-US" w:eastAsia="zh-CN" w:bidi="hi-IN"/>
       </w:rPr>
@@ -1382,6 +1393,76 @@
       <w:rFonts w:ascii="OpenSymbol" w:hAnsi="OpenSymbol" w:eastAsia="OpenSymbol" w:cs="OpenSymbol"/>
     </w:rPr>
   </w:style>
+  <w:style w:type="character" w:styleId="ListLabel2">
+    <w:name w:val="ListLabel 2"/>
+    <w:qFormat/>
+    <w:rPr>
+      <w:rFonts w:cs="Symbol"/>
+    </w:rPr>
+  </w:style>
+  <w:style w:type="character" w:styleId="ListLabel3">
+    <w:name w:val="ListLabel 3"/>
+    <w:qFormat/>
+    <w:rPr>
+      <w:rFonts w:cs="OpenSymbol"/>
+    </w:rPr>
+  </w:style>
+  <w:style w:type="character" w:styleId="ListLabel4">
+    <w:name w:val="ListLabel 4"/>
+    <w:qFormat/>
+    <w:rPr>
+      <w:rFonts w:cs="OpenSymbol"/>
+    </w:rPr>
+  </w:style>
+  <w:style w:type="character" w:styleId="ListLabel5">
+    <w:name w:val="ListLabel 5"/>
+    <w:qFormat/>
+    <w:rPr>
+      <w:rFonts w:cs="OpenSymbol"/>
+    </w:rPr>
+  </w:style>
+  <w:style w:type="character" w:styleId="ListLabel6">
+    <w:name w:val="ListLabel 6"/>
+    <w:qFormat/>
+    <w:rPr>
+      <w:rFonts w:cs="OpenSymbol"/>
+    </w:rPr>
+  </w:style>
+  <w:style w:type="character" w:styleId="ListLabel7">
+    <w:name w:val="ListLabel 7"/>
+    <w:qFormat/>
+    <w:rPr>
+      <w:rFonts w:cs="OpenSymbol"/>
+    </w:rPr>
+  </w:style>
+  <w:style w:type="character" w:styleId="ListLabel8">
+    <w:name w:val="ListLabel 8"/>
+    <w:qFormat/>
+    <w:rPr>
+      <w:rFonts w:cs="OpenSymbol"/>
+    </w:rPr>
+  </w:style>
+  <w:style w:type="character" w:styleId="ListLabel9">
+    <w:name w:val="ListLabel 9"/>
+    <w:qFormat/>
+    <w:rPr>
+      <w:rFonts w:cs="OpenSymbol"/>
+    </w:rPr>
+  </w:style>
+  <w:style w:type="character" w:styleId="ListLabel10">
+    <w:name w:val="ListLabel 10"/>
+    <w:qFormat/>
+    <w:rPr>
+      <w:rFonts w:cs="OpenSymbol"/>
+    </w:rPr>
+  </w:style>
+  <w:style w:type="character" w:styleId="ListLabel11">
+    <w:name w:val="ListLabel 11"/>
+    <w:qFormat/>
+    <w:rPr>
+      <w:rFonts w:cs="OpenSymbol"/>
+    </w:rPr>
+  </w:style>
   <w:style w:type="paragraph" w:styleId="Heading">
     <w:name w:val="Heading"/>
     <w:basedOn w:val="Normal"/>

</xml_diff>